<commit_message>
Added some word templates, read the README text file before proceeding
</commit_message>
<xml_diff>
--- a/Allen-Resume-Ver2.docx
+++ b/Allen-Resume-Ver2.docx
@@ -7,7 +7,6 @@
         <w:spacing w:after="20"/>
         <w:jc w:val="center"/>
         <w:rPr>
-          <w:rFonts w:asciiTheme="minorHAnsi" w:hAnsiTheme="minorHAnsi" w:cstheme="minorHAnsi"/>
           <w:b/>
           <w:smallCaps/>
           <w:sz w:val="44"/>
@@ -16,7 +15,6 @@
       </w:pPr>
       <w:r>
         <w:rPr>
-          <w:rFonts w:asciiTheme="minorHAnsi" w:hAnsiTheme="minorHAnsi" w:cstheme="minorHAnsi"/>
           <w:b/>
           <w:smallCaps/>
           <w:sz w:val="44"/>
@@ -26,7 +24,6 @@
       </w:r>
       <w:r>
         <w:rPr>
-          <w:rFonts w:asciiTheme="minorHAnsi" w:hAnsiTheme="minorHAnsi" w:cstheme="minorHAnsi"/>
           <w:b/>
           <w:smallCaps/>
           <w:sz w:val="44"/>
@@ -43,14 +40,12 @@
         </w:tabs>
         <w:jc w:val="center"/>
         <w:rPr>
-          <w:rFonts w:asciiTheme="minorHAnsi" w:hAnsiTheme="minorHAnsi" w:cstheme="minorHAnsi"/>
           <w:sz w:val="20"/>
           <w:szCs w:val="19"/>
         </w:rPr>
       </w:pPr>
       <w:r>
         <w:rPr>
-          <w:rFonts w:asciiTheme="minorHAnsi" w:hAnsiTheme="minorHAnsi" w:cstheme="minorHAnsi"/>
           <w:sz w:val="20"/>
           <w:szCs w:val="19"/>
         </w:rPr>
@@ -58,7 +53,6 @@
       </w:r>
       <w:r>
         <w:rPr>
-          <w:rFonts w:asciiTheme="minorHAnsi" w:hAnsiTheme="minorHAnsi" w:cstheme="minorHAnsi"/>
           <w:sz w:val="20"/>
           <w:szCs w:val="19"/>
         </w:rPr>
@@ -66,7 +60,6 @@
       </w:r>
       <w:r>
         <w:rPr>
-          <w:rFonts w:asciiTheme="minorHAnsi" w:hAnsiTheme="minorHAnsi" w:cstheme="minorHAnsi"/>
           <w:sz w:val="20"/>
           <w:szCs w:val="19"/>
         </w:rPr>
@@ -74,7 +67,6 @@
       </w:r>
       <w:r>
         <w:rPr>
-          <w:rFonts w:asciiTheme="minorHAnsi" w:hAnsiTheme="minorHAnsi" w:cstheme="minorHAnsi"/>
           <w:sz w:val="20"/>
           <w:szCs w:val="19"/>
         </w:rPr>
@@ -82,7 +74,6 @@
       </w:r>
       <w:r>
         <w:rPr>
-          <w:rFonts w:asciiTheme="minorHAnsi" w:hAnsiTheme="minorHAnsi" w:cstheme="minorHAnsi"/>
           <w:sz w:val="20"/>
           <w:szCs w:val="19"/>
         </w:rPr>
@@ -90,7 +81,6 @@
       </w:r>
       <w:r>
         <w:rPr>
-          <w:rFonts w:asciiTheme="minorHAnsi" w:hAnsiTheme="minorHAnsi" w:cstheme="minorHAnsi"/>
           <w:sz w:val="20"/>
           <w:szCs w:val="19"/>
         </w:rPr>
@@ -99,7 +89,6 @@
       <w:bookmarkStart w:id="0" w:name="_Hlk12991488"/>
       <w:r>
         <w:rPr>
-          <w:rFonts w:asciiTheme="minorHAnsi" w:hAnsiTheme="minorHAnsi" w:cstheme="minorHAnsi"/>
           <w:sz w:val="20"/>
           <w:szCs w:val="19"/>
         </w:rPr>
@@ -107,7 +96,6 @@
       </w:r>
       <w:r>
         <w:rPr>
-          <w:rFonts w:asciiTheme="minorHAnsi" w:hAnsiTheme="minorHAnsi" w:cstheme="minorHAnsi"/>
           <w:sz w:val="20"/>
           <w:szCs w:val="19"/>
         </w:rPr>
@@ -115,7 +103,6 @@
       </w:r>
       <w:r>
         <w:rPr>
-          <w:rFonts w:asciiTheme="minorHAnsi" w:hAnsiTheme="minorHAnsi" w:cstheme="minorHAnsi"/>
           <w:sz w:val="20"/>
           <w:szCs w:val="19"/>
         </w:rPr>
@@ -123,7 +110,6 @@
       </w:r>
       <w:r>
         <w:rPr>
-          <w:rFonts w:asciiTheme="minorHAnsi" w:hAnsiTheme="minorHAnsi" w:cstheme="minorHAnsi"/>
           <w:sz w:val="20"/>
           <w:szCs w:val="19"/>
         </w:rPr>
@@ -131,7 +117,6 @@
       </w:r>
       <w:r>
         <w:rPr>
-          <w:rFonts w:asciiTheme="minorHAnsi" w:hAnsiTheme="minorHAnsi" w:cstheme="minorHAnsi"/>
           <w:sz w:val="20"/>
           <w:szCs w:val="19"/>
         </w:rPr>
@@ -139,7 +124,6 @@
       </w:r>
       <w:r>
         <w:rPr>
-          <w:rFonts w:asciiTheme="minorHAnsi" w:hAnsiTheme="minorHAnsi" w:cstheme="minorHAnsi"/>
           <w:sz w:val="20"/>
           <w:szCs w:val="19"/>
         </w:rPr>
@@ -147,7 +131,6 @@
       </w:r>
       <w:r>
         <w:rPr>
-          <w:rFonts w:asciiTheme="minorHAnsi" w:hAnsiTheme="minorHAnsi" w:cstheme="minorHAnsi"/>
           <w:sz w:val="20"/>
           <w:szCs w:val="19"/>
         </w:rPr>
@@ -156,23 +139,18 @@
       <w:bookmarkEnd w:id="0"/>
       <w:r>
         <w:rPr>
-          <w:rFonts w:asciiTheme="minorHAnsi" w:hAnsiTheme="minorHAnsi" w:cstheme="minorHAnsi"/>
           <w:sz w:val="20"/>
           <w:szCs w:val="19"/>
         </w:rPr>
         <w:sym w:font="Wingdings" w:char="F0A7"/>
       </w:r>
       <w:r>
-        <w:rPr>
-          <w:rFonts w:asciiTheme="minorHAnsi" w:hAnsiTheme="minorHAnsi" w:cstheme="minorHAnsi"/>
-        </w:rPr>
         <w:t xml:space="preserve"> </w:t>
       </w:r>
       <w:hyperlink r:id="rId8" w:history="1">
         <w:r>
           <w:rPr>
             <w:rStyle w:val="Hyperlink"/>
-            <w:rFonts w:asciiTheme="minorHAnsi" w:hAnsiTheme="minorHAnsi" w:cstheme="minorHAnsi"/>
             <w:sz w:val="20"/>
             <w:szCs w:val="19"/>
           </w:rPr>
@@ -181,7 +159,6 @@
       </w:hyperlink>
       <w:r>
         <w:rPr>
-          <w:rFonts w:asciiTheme="minorHAnsi" w:hAnsiTheme="minorHAnsi" w:cstheme="minorHAnsi"/>
           <w:sz w:val="20"/>
           <w:szCs w:val="19"/>
         </w:rPr>
@@ -198,7 +175,6 @@
         <w:spacing w:after="40"/>
         <w:jc w:val="center"/>
         <w:rPr>
-          <w:rFonts w:asciiTheme="minorHAnsi" w:hAnsiTheme="minorHAnsi" w:cstheme="minorHAnsi"/>
           <w:b/>
           <w:smallCaps/>
           <w:sz w:val="30"/>
@@ -207,7 +183,6 @@
       </w:pPr>
       <w:r>
         <w:rPr>
-          <w:rFonts w:asciiTheme="minorHAnsi" w:hAnsiTheme="minorHAnsi" w:cstheme="minorHAnsi"/>
           <w:b/>
           <w:smallCaps/>
           <w:sz w:val="30"/>
@@ -225,20 +200,42 @@
           <w:lang w:val="en-CA" w:eastAsia="en-CA"/>
         </w:rPr>
       </w:pPr>
-      <w:commentRangeStart w:id="1"/>
       <w:r>
         <w:rPr>
           <w:color w:val="000000"/>
           <w:lang w:val="en-CA" w:eastAsia="en-CA"/>
         </w:rPr>
-        <w:t>Actively seeking a Computing Science Internship in Android App Development or General Software Development. My Ongoing personal projects with Android Studio and general programming background in multiple Languages will offer great insight and skill to any development team.</w:t>
-      </w:r>
-      <w:commentRangeEnd w:id="1"/>
-      <w:r>
-        <w:rPr>
-          <w:rStyle w:val="CommentReference"/>
-        </w:rPr>
-        <w:commentReference w:id="1"/>
+        <w:t>Accomplished undergraduate computer science student with experience in Android App Development and general-purpose Python development. Notable success in executing projects involving app development, API development, and deployment. Excel while meeting exacting standards, quality objectives, and timelines. Aim to demonstrate my analytical, interpersonal skills a</w:t>
+      </w:r>
+      <w:bookmarkStart w:id="1" w:name="_GoBack"/>
+      <w:bookmarkEnd w:id="1"/>
+      <w:r>
+        <w:rPr>
+          <w:color w:val="000000"/>
+          <w:lang w:val="en-CA" w:eastAsia="en-CA"/>
+        </w:rPr>
+        <w:t xml:space="preserve">nd professionalism. Proficient in numerous programming languages, general team management, and communication. </w:t>
+      </w:r>
+      <w:r>
+        <w:rPr>
+          <w:color w:val="000000"/>
+          <w:lang w:val="en-CA" w:eastAsia="en-CA"/>
+        </w:rPr>
+        <w:t xml:space="preserve">Actively seeking a Computing Science Internship </w:t>
+      </w:r>
+      <w:r>
+        <w:rPr>
+          <w:color w:val="000000"/>
+          <w:lang w:val="en-CA" w:eastAsia="en-CA"/>
+        </w:rPr>
+        <w:t>in</w:t>
+      </w:r>
+      <w:r>
+        <w:rPr>
+          <w:color w:val="000000"/>
+          <w:lang w:val="en-CA" w:eastAsia="en-CA"/>
+        </w:rPr>
+        <w:t xml:space="preserve"> Software Development. </w:t>
       </w:r>
     </w:p>
     <w:p>
@@ -251,7 +248,6 @@
         <w:spacing w:after="60"/>
         <w:jc w:val="center"/>
         <w:rPr>
-          <w:rFonts w:asciiTheme="minorHAnsi" w:hAnsiTheme="minorHAnsi" w:cstheme="minorHAnsi"/>
           <w:b/>
           <w:i/>
           <w:smallCaps/>
@@ -261,7 +257,6 @@
       </w:pPr>
       <w:r>
         <w:rPr>
-          <w:rFonts w:asciiTheme="minorHAnsi" w:hAnsiTheme="minorHAnsi" w:cstheme="minorHAnsi"/>
           <w:b/>
           <w:i/>
           <w:smallCaps/>
@@ -313,17 +308,17 @@
               <w:ind w:left="346" w:hanging="274"/>
               <w:contextualSpacing w:val="0"/>
               <w:rPr>
-                <w:rFonts w:asciiTheme="minorHAnsi" w:eastAsia="Calibri" w:hAnsiTheme="minorHAnsi" w:cstheme="minorHAnsi"/>
-                <w:sz w:val="21"/>
-                <w:szCs w:val="21"/>
+                <w:rFonts w:eastAsia="Calibri"/>
+                <w:sz w:val="22"/>
+                <w:szCs w:val="22"/>
                 <w:lang w:val="en-GB"/>
               </w:rPr>
             </w:pPr>
             <w:r>
               <w:rPr>
-                <w:rFonts w:asciiTheme="minorHAnsi" w:eastAsia="Calibri" w:hAnsiTheme="minorHAnsi" w:cstheme="minorHAnsi"/>
-                <w:sz w:val="21"/>
-                <w:szCs w:val="21"/>
+                <w:rFonts w:eastAsia="Calibri"/>
+                <w:sz w:val="22"/>
+                <w:szCs w:val="22"/>
                 <w:lang w:val="en-GB"/>
               </w:rPr>
               <w:t>Python</w:t>
@@ -349,17 +344,17 @@
               <w:ind w:left="346" w:hanging="274"/>
               <w:contextualSpacing w:val="0"/>
               <w:rPr>
-                <w:rFonts w:asciiTheme="minorHAnsi" w:eastAsia="Calibri" w:hAnsiTheme="minorHAnsi" w:cstheme="minorHAnsi"/>
-                <w:sz w:val="21"/>
-                <w:szCs w:val="21"/>
+                <w:rFonts w:eastAsia="Calibri"/>
+                <w:sz w:val="22"/>
+                <w:szCs w:val="22"/>
                 <w:lang w:val="en-GB"/>
               </w:rPr>
             </w:pPr>
             <w:r>
               <w:rPr>
-                <w:rFonts w:asciiTheme="minorHAnsi" w:eastAsia="Calibri" w:hAnsiTheme="minorHAnsi" w:cstheme="minorHAnsi"/>
-                <w:sz w:val="21"/>
-                <w:szCs w:val="21"/>
+                <w:rFonts w:eastAsia="Calibri"/>
+                <w:sz w:val="22"/>
+                <w:szCs w:val="22"/>
                 <w:lang w:val="en-GB"/>
               </w:rPr>
               <w:t>Java</w:t>
@@ -385,17 +380,17 @@
               <w:ind w:left="346" w:hanging="274"/>
               <w:contextualSpacing w:val="0"/>
               <w:rPr>
-                <w:rFonts w:asciiTheme="minorHAnsi" w:eastAsia="Calibri" w:hAnsiTheme="minorHAnsi" w:cstheme="minorHAnsi"/>
-                <w:sz w:val="21"/>
-                <w:szCs w:val="21"/>
+                <w:rFonts w:eastAsia="Calibri"/>
+                <w:sz w:val="22"/>
+                <w:szCs w:val="22"/>
                 <w:lang w:val="en-GB"/>
               </w:rPr>
             </w:pPr>
             <w:r>
               <w:rPr>
-                <w:rFonts w:asciiTheme="minorHAnsi" w:eastAsia="Calibri" w:hAnsiTheme="minorHAnsi" w:cstheme="minorHAnsi"/>
-                <w:sz w:val="21"/>
-                <w:szCs w:val="21"/>
+                <w:rFonts w:eastAsia="Calibri"/>
+                <w:sz w:val="22"/>
+                <w:szCs w:val="22"/>
                 <w:lang w:val="en-GB"/>
               </w:rPr>
               <w:t>Android Studio</w:t>
@@ -426,17 +421,17 @@
               <w:ind w:left="346" w:hanging="274"/>
               <w:contextualSpacing w:val="0"/>
               <w:rPr>
-                <w:rFonts w:asciiTheme="minorHAnsi" w:eastAsia="Calibri" w:hAnsiTheme="minorHAnsi" w:cstheme="minorHAnsi"/>
-                <w:sz w:val="21"/>
-                <w:szCs w:val="21"/>
+                <w:rFonts w:eastAsia="Calibri"/>
+                <w:sz w:val="22"/>
+                <w:szCs w:val="22"/>
                 <w:lang w:val="en-GB"/>
               </w:rPr>
             </w:pPr>
             <w:r>
               <w:rPr>
-                <w:rFonts w:asciiTheme="minorHAnsi" w:eastAsia="Calibri" w:hAnsiTheme="minorHAnsi" w:cstheme="minorHAnsi"/>
-                <w:sz w:val="21"/>
-                <w:szCs w:val="21"/>
+                <w:rFonts w:eastAsia="Calibri"/>
+                <w:sz w:val="22"/>
+                <w:szCs w:val="22"/>
                 <w:lang w:val="en-GB"/>
               </w:rPr>
               <w:t>C/C++</w:t>
@@ -462,17 +457,17 @@
               <w:ind w:left="346" w:hanging="274"/>
               <w:contextualSpacing w:val="0"/>
               <w:rPr>
-                <w:rFonts w:asciiTheme="minorHAnsi" w:eastAsia="Calibri" w:hAnsiTheme="minorHAnsi" w:cstheme="minorHAnsi"/>
-                <w:sz w:val="21"/>
-                <w:szCs w:val="21"/>
+                <w:rFonts w:eastAsia="Calibri"/>
+                <w:sz w:val="22"/>
+                <w:szCs w:val="22"/>
                 <w:lang w:val="en-GB"/>
               </w:rPr>
             </w:pPr>
             <w:r>
               <w:rPr>
-                <w:rFonts w:asciiTheme="minorHAnsi" w:eastAsia="Calibri" w:hAnsiTheme="minorHAnsi" w:cstheme="minorHAnsi"/>
-                <w:sz w:val="21"/>
-                <w:szCs w:val="21"/>
+                <w:rFonts w:eastAsia="Calibri"/>
+                <w:sz w:val="22"/>
+                <w:szCs w:val="22"/>
                 <w:lang w:val="en-GB"/>
               </w:rPr>
               <w:t>SQL</w:t>
@@ -498,17 +493,17 @@
               <w:ind w:left="346" w:hanging="274"/>
               <w:contextualSpacing w:val="0"/>
               <w:rPr>
-                <w:rFonts w:asciiTheme="minorHAnsi" w:eastAsia="Calibri" w:hAnsiTheme="minorHAnsi" w:cstheme="minorHAnsi"/>
-                <w:sz w:val="21"/>
-                <w:szCs w:val="21"/>
+                <w:rFonts w:eastAsia="Calibri"/>
+                <w:sz w:val="22"/>
+                <w:szCs w:val="22"/>
                 <w:lang w:val="en-GB"/>
               </w:rPr>
             </w:pPr>
             <w:r>
               <w:rPr>
-                <w:rFonts w:asciiTheme="minorHAnsi" w:eastAsia="Calibri" w:hAnsiTheme="minorHAnsi" w:cstheme="minorHAnsi"/>
-                <w:sz w:val="21"/>
-                <w:szCs w:val="21"/>
+                <w:rFonts w:eastAsia="Calibri"/>
+                <w:sz w:val="22"/>
+                <w:szCs w:val="22"/>
                 <w:lang w:val="en-GB"/>
               </w:rPr>
               <w:t>Microsoft Office</w:t>
@@ -527,7 +522,6 @@
         <w:spacing w:before="80" w:after="60"/>
         <w:jc w:val="center"/>
         <w:rPr>
-          <w:rFonts w:asciiTheme="minorHAnsi" w:hAnsiTheme="minorHAnsi" w:cstheme="minorHAnsi"/>
           <w:b/>
           <w:i/>
           <w:smallCaps/>
@@ -537,7 +531,6 @@
       </w:pPr>
       <w:r>
         <w:rPr>
-          <w:rFonts w:asciiTheme="minorHAnsi" w:hAnsiTheme="minorHAnsi" w:cstheme="minorHAnsi"/>
           <w:b/>
           <w:i/>
           <w:smallCaps/>
@@ -554,7 +547,6 @@
         </w:tabs>
         <w:jc w:val="both"/>
         <w:rPr>
-          <w:rFonts w:asciiTheme="minorHAnsi" w:hAnsiTheme="minorHAnsi" w:cstheme="minorHAnsi"/>
           <w:b/>
           <w:sz w:val="20"/>
           <w:szCs w:val="22"/>
@@ -562,7 +554,6 @@
       </w:pPr>
       <w:r>
         <w:rPr>
-          <w:rFonts w:asciiTheme="minorHAnsi" w:hAnsiTheme="minorHAnsi" w:cstheme="minorHAnsi"/>
           <w:bCs/>
           <w:smallCaps/>
           <w:u w:val="single"/>
@@ -577,14 +568,12 @@
         </w:tabs>
         <w:jc w:val="both"/>
         <w:rPr>
-          <w:rFonts w:asciiTheme="minorHAnsi" w:hAnsiTheme="minorHAnsi" w:cstheme="minorHAnsi"/>
           <w:b/>
           <w:smallCaps/>
         </w:rPr>
       </w:pPr>
       <w:r>
         <w:rPr>
-          <w:rFonts w:asciiTheme="minorHAnsi" w:hAnsiTheme="minorHAnsi" w:cstheme="minorHAnsi"/>
           <w:b/>
           <w:smallCaps/>
         </w:rPr>
@@ -592,7 +581,6 @@
       </w:r>
       <w:r>
         <w:rPr>
-          <w:rFonts w:asciiTheme="minorHAnsi" w:hAnsiTheme="minorHAnsi" w:cstheme="minorHAnsi"/>
           <w:b/>
           <w:smallCaps/>
         </w:rPr>
@@ -600,7 +588,6 @@
       </w:r>
       <w:r>
         <w:rPr>
-          <w:rFonts w:asciiTheme="minorHAnsi" w:hAnsiTheme="minorHAnsi" w:cstheme="minorHAnsi"/>
           <w:b/>
           <w:sz w:val="22"/>
           <w:szCs w:val="22"/>
@@ -609,7 +596,6 @@
       </w:r>
       <w:r>
         <w:rPr>
-          <w:rFonts w:asciiTheme="minorHAnsi" w:hAnsiTheme="minorHAnsi" w:cstheme="minorHAnsi"/>
           <w:b/>
           <w:sz w:val="22"/>
           <w:szCs w:val="22"/>
@@ -625,7 +611,6 @@
         <w:spacing w:after="80"/>
         <w:jc w:val="both"/>
         <w:rPr>
-          <w:rFonts w:asciiTheme="minorHAnsi" w:hAnsiTheme="minorHAnsi" w:cstheme="minorHAnsi"/>
           <w:i/>
           <w:sz w:val="21"/>
           <w:szCs w:val="21"/>
@@ -633,7 +618,6 @@
       </w:pPr>
       <w:r>
         <w:rPr>
-          <w:rFonts w:asciiTheme="minorHAnsi" w:hAnsiTheme="minorHAnsi" w:cstheme="minorHAnsi"/>
           <w:i/>
           <w:sz w:val="21"/>
           <w:szCs w:val="21"/>
@@ -649,7 +633,6 @@
         <w:spacing w:after="80"/>
         <w:jc w:val="both"/>
         <w:rPr>
-          <w:rFonts w:asciiTheme="minorHAnsi" w:hAnsiTheme="minorHAnsi" w:cstheme="minorHAnsi"/>
           <w:i/>
           <w:sz w:val="21"/>
           <w:szCs w:val="21"/>
@@ -657,7 +640,6 @@
       </w:pPr>
       <w:r>
         <w:rPr>
-          <w:rFonts w:asciiTheme="minorHAnsi" w:hAnsiTheme="minorHAnsi" w:cstheme="minorHAnsi"/>
           <w:i/>
           <w:sz w:val="21"/>
           <w:szCs w:val="21"/>
@@ -680,7 +662,6 @@
         <w:contextualSpacing w:val="0"/>
         <w:jc w:val="both"/>
         <w:rPr>
-          <w:rFonts w:asciiTheme="minorHAnsi" w:hAnsiTheme="minorHAnsi" w:cstheme="minorHAnsi"/>
           <w:sz w:val="21"/>
           <w:szCs w:val="21"/>
         </w:rPr>
@@ -688,7 +669,6 @@
       <w:bookmarkStart w:id="2" w:name="_Hlk24836090"/>
       <w:r>
         <w:rPr>
-          <w:rFonts w:asciiTheme="minorHAnsi" w:hAnsiTheme="minorHAnsi" w:cstheme="minorHAnsi"/>
           <w:sz w:val="21"/>
           <w:szCs w:val="21"/>
         </w:rPr>
@@ -710,14 +690,12 @@
         <w:contextualSpacing w:val="0"/>
         <w:jc w:val="both"/>
         <w:rPr>
-          <w:rFonts w:asciiTheme="minorHAnsi" w:hAnsiTheme="minorHAnsi" w:cstheme="minorHAnsi"/>
           <w:sz w:val="21"/>
           <w:szCs w:val="21"/>
         </w:rPr>
       </w:pPr>
       <w:r>
         <w:rPr>
-          <w:rFonts w:asciiTheme="minorHAnsi" w:hAnsiTheme="minorHAnsi" w:cstheme="minorHAnsi"/>
           <w:sz w:val="21"/>
           <w:szCs w:val="21"/>
         </w:rPr>
@@ -726,7 +704,6 @@
       <w:proofErr w:type="spellStart"/>
       <w:r>
         <w:rPr>
-          <w:rFonts w:asciiTheme="minorHAnsi" w:hAnsiTheme="minorHAnsi" w:cstheme="minorHAnsi"/>
           <w:sz w:val="21"/>
           <w:szCs w:val="21"/>
         </w:rPr>
@@ -735,7 +712,6 @@
       <w:proofErr w:type="spellEnd"/>
       <w:r>
         <w:rPr>
-          <w:rFonts w:asciiTheme="minorHAnsi" w:hAnsiTheme="minorHAnsi" w:cstheme="minorHAnsi"/>
           <w:sz w:val="21"/>
           <w:szCs w:val="21"/>
         </w:rPr>
@@ -757,14 +733,12 @@
         <w:contextualSpacing w:val="0"/>
         <w:jc w:val="both"/>
         <w:rPr>
-          <w:rFonts w:asciiTheme="minorHAnsi" w:hAnsiTheme="minorHAnsi" w:cstheme="minorHAnsi"/>
           <w:sz w:val="21"/>
           <w:szCs w:val="21"/>
         </w:rPr>
       </w:pPr>
       <w:r>
         <w:rPr>
-          <w:rFonts w:asciiTheme="minorHAnsi" w:hAnsiTheme="minorHAnsi" w:cstheme="minorHAnsi"/>
           <w:sz w:val="21"/>
           <w:szCs w:val="21"/>
         </w:rPr>
@@ -786,14 +760,12 @@
         <w:contextualSpacing w:val="0"/>
         <w:jc w:val="both"/>
         <w:rPr>
-          <w:rFonts w:asciiTheme="minorHAnsi" w:hAnsiTheme="minorHAnsi" w:cstheme="minorHAnsi"/>
           <w:sz w:val="21"/>
           <w:szCs w:val="21"/>
         </w:rPr>
       </w:pPr>
       <w:r>
         <w:rPr>
-          <w:rFonts w:asciiTheme="minorHAnsi" w:hAnsiTheme="minorHAnsi" w:cstheme="minorHAnsi"/>
           <w:sz w:val="21"/>
           <w:szCs w:val="21"/>
         </w:rPr>
@@ -815,14 +787,12 @@
         <w:contextualSpacing w:val="0"/>
         <w:jc w:val="both"/>
         <w:rPr>
-          <w:rFonts w:asciiTheme="minorHAnsi" w:hAnsiTheme="minorHAnsi" w:cstheme="minorHAnsi"/>
           <w:sz w:val="21"/>
           <w:szCs w:val="21"/>
         </w:rPr>
       </w:pPr>
       <w:r>
         <w:rPr>
-          <w:rFonts w:asciiTheme="minorHAnsi" w:hAnsiTheme="minorHAnsi" w:cstheme="minorHAnsi"/>
           <w:sz w:val="21"/>
           <w:szCs w:val="21"/>
         </w:rPr>
@@ -833,12 +803,24 @@
     <w:p>
       <w:pPr>
         <w:tabs>
+          <w:tab w:val="left" w:pos="3420"/>
+        </w:tabs>
+        <w:spacing w:before="40"/>
+        <w:jc w:val="both"/>
+        <w:rPr>
+          <w:sz w:val="21"/>
+          <w:szCs w:val="21"/>
+        </w:rPr>
+      </w:pPr>
+    </w:p>
+    <w:p>
+      <w:pPr>
+        <w:tabs>
           <w:tab w:val="right" w:pos="10800"/>
         </w:tabs>
         <w:spacing w:before="120"/>
         <w:jc w:val="both"/>
         <w:rPr>
-          <w:rFonts w:asciiTheme="minorHAnsi" w:hAnsiTheme="minorHAnsi" w:cstheme="minorHAnsi"/>
           <w:b/>
           <w:sz w:val="20"/>
           <w:szCs w:val="22"/>
@@ -846,7 +828,6 @@
       </w:pPr>
       <w:r>
         <w:rPr>
-          <w:rFonts w:asciiTheme="minorHAnsi" w:hAnsiTheme="minorHAnsi" w:cstheme="minorHAnsi"/>
           <w:bCs/>
           <w:smallCaps/>
           <w:u w:val="single"/>
@@ -861,14 +842,12 @@
         </w:tabs>
         <w:jc w:val="both"/>
         <w:rPr>
-          <w:rFonts w:asciiTheme="minorHAnsi" w:hAnsiTheme="minorHAnsi" w:cstheme="minorHAnsi"/>
           <w:b/>
           <w:smallCaps/>
         </w:rPr>
       </w:pPr>
       <w:r>
         <w:rPr>
-          <w:rFonts w:asciiTheme="minorHAnsi" w:hAnsiTheme="minorHAnsi" w:cstheme="minorHAnsi"/>
           <w:b/>
           <w:smallCaps/>
         </w:rPr>
@@ -877,7 +856,6 @@
       <w:proofErr w:type="spellStart"/>
       <w:r>
         <w:rPr>
-          <w:rFonts w:asciiTheme="minorHAnsi" w:hAnsiTheme="minorHAnsi" w:cstheme="minorHAnsi"/>
           <w:b/>
           <w:smallCaps/>
         </w:rPr>
@@ -886,7 +864,6 @@
       <w:proofErr w:type="spellEnd"/>
       <w:r>
         <w:rPr>
-          <w:rFonts w:asciiTheme="minorHAnsi" w:hAnsiTheme="minorHAnsi" w:cstheme="minorHAnsi"/>
           <w:b/>
           <w:smallCaps/>
         </w:rPr>
@@ -894,7 +871,6 @@
       </w:r>
       <w:r>
         <w:rPr>
-          <w:rFonts w:asciiTheme="minorHAnsi" w:hAnsiTheme="minorHAnsi" w:cstheme="minorHAnsi"/>
           <w:b/>
           <w:sz w:val="22"/>
           <w:szCs w:val="22"/>
@@ -903,7 +879,6 @@
       </w:r>
       <w:r>
         <w:rPr>
-          <w:rFonts w:asciiTheme="minorHAnsi" w:hAnsiTheme="minorHAnsi" w:cstheme="minorHAnsi"/>
           <w:b/>
           <w:sz w:val="22"/>
           <w:szCs w:val="22"/>
@@ -912,7 +887,6 @@
       </w:r>
       <w:r>
         <w:rPr>
-          <w:rFonts w:asciiTheme="minorHAnsi" w:hAnsiTheme="minorHAnsi" w:cstheme="minorHAnsi"/>
           <w:b/>
           <w:sz w:val="22"/>
           <w:szCs w:val="22"/>
@@ -928,7 +902,6 @@
         <w:spacing w:after="80"/>
         <w:jc w:val="both"/>
         <w:rPr>
-          <w:rFonts w:asciiTheme="minorHAnsi" w:hAnsiTheme="minorHAnsi" w:cstheme="minorHAnsi"/>
           <w:i/>
           <w:sz w:val="21"/>
           <w:szCs w:val="21"/>
@@ -937,40 +910,28 @@
       <w:bookmarkStart w:id="3" w:name="_Hlk24836272"/>
       <w:r>
         <w:rPr>
-          <w:rFonts w:asciiTheme="minorHAnsi" w:hAnsiTheme="minorHAnsi" w:cstheme="minorHAnsi"/>
           <w:i/>
           <w:sz w:val="21"/>
           <w:szCs w:val="21"/>
         </w:rPr>
-        <w:t>Insert brief blurb about the main achievement</w:t>
-      </w:r>
-      <w:r>
-        <w:rPr>
-          <w:rFonts w:asciiTheme="minorHAnsi" w:hAnsiTheme="minorHAnsi" w:cstheme="minorHAnsi"/>
+        <w:t>Insert brief blurb about the main achievements</w:t>
+      </w:r>
+    </w:p>
+    <w:p>
+      <w:pPr>
+        <w:tabs>
+          <w:tab w:val="left" w:pos="3420"/>
+        </w:tabs>
+        <w:spacing w:after="80"/>
+        <w:jc w:val="both"/>
+        <w:rPr>
           <w:i/>
           <w:sz w:val="21"/>
           <w:szCs w:val="21"/>
         </w:rPr>
-        <w:t>s</w:t>
-      </w:r>
-    </w:p>
-    <w:p>
-      <w:pPr>
-        <w:tabs>
-          <w:tab w:val="left" w:pos="3420"/>
-        </w:tabs>
-        <w:spacing w:after="80"/>
-        <w:jc w:val="both"/>
-        <w:rPr>
-          <w:rFonts w:asciiTheme="minorHAnsi" w:hAnsiTheme="minorHAnsi" w:cstheme="minorHAnsi"/>
-          <w:i/>
-          <w:sz w:val="21"/>
-          <w:szCs w:val="21"/>
-        </w:rPr>
-      </w:pPr>
-      <w:r>
-        <w:rPr>
-          <w:rFonts w:asciiTheme="minorHAnsi" w:hAnsiTheme="minorHAnsi" w:cstheme="minorHAnsi"/>
+      </w:pPr>
+      <w:r>
+        <w:rPr>
           <w:i/>
           <w:sz w:val="21"/>
           <w:szCs w:val="21"/>
@@ -993,14 +954,12 @@
         <w:contextualSpacing w:val="0"/>
         <w:jc w:val="both"/>
         <w:rPr>
-          <w:rFonts w:asciiTheme="minorHAnsi" w:hAnsiTheme="minorHAnsi" w:cstheme="minorHAnsi"/>
           <w:sz w:val="21"/>
           <w:szCs w:val="21"/>
         </w:rPr>
       </w:pPr>
       <w:r>
         <w:rPr>
-          <w:rFonts w:asciiTheme="minorHAnsi" w:hAnsiTheme="minorHAnsi" w:cstheme="minorHAnsi"/>
           <w:sz w:val="21"/>
           <w:szCs w:val="21"/>
         </w:rPr>
@@ -1022,14 +981,12 @@
         <w:contextualSpacing w:val="0"/>
         <w:jc w:val="both"/>
         <w:rPr>
-          <w:rFonts w:asciiTheme="minorHAnsi" w:hAnsiTheme="minorHAnsi" w:cstheme="minorHAnsi"/>
           <w:sz w:val="21"/>
           <w:szCs w:val="21"/>
         </w:rPr>
       </w:pPr>
       <w:r>
         <w:rPr>
-          <w:rFonts w:asciiTheme="minorHAnsi" w:hAnsiTheme="minorHAnsi" w:cstheme="minorHAnsi"/>
           <w:sz w:val="21"/>
           <w:szCs w:val="21"/>
         </w:rPr>
@@ -1051,14 +1008,12 @@
         <w:contextualSpacing w:val="0"/>
         <w:jc w:val="both"/>
         <w:rPr>
-          <w:rFonts w:asciiTheme="minorHAnsi" w:hAnsiTheme="minorHAnsi" w:cstheme="minorHAnsi"/>
           <w:sz w:val="21"/>
           <w:szCs w:val="21"/>
         </w:rPr>
       </w:pPr>
       <w:r>
         <w:rPr>
-          <w:rFonts w:asciiTheme="minorHAnsi" w:hAnsiTheme="minorHAnsi" w:cstheme="minorHAnsi"/>
           <w:sz w:val="21"/>
           <w:szCs w:val="21"/>
         </w:rPr>
@@ -1080,14 +1035,12 @@
         <w:contextualSpacing w:val="0"/>
         <w:jc w:val="both"/>
         <w:rPr>
-          <w:rFonts w:asciiTheme="minorHAnsi" w:hAnsiTheme="minorHAnsi" w:cstheme="minorHAnsi"/>
           <w:sz w:val="21"/>
           <w:szCs w:val="21"/>
         </w:rPr>
       </w:pPr>
       <w:r>
         <w:rPr>
-          <w:rFonts w:asciiTheme="minorHAnsi" w:hAnsiTheme="minorHAnsi" w:cstheme="minorHAnsi"/>
           <w:sz w:val="21"/>
           <w:szCs w:val="21"/>
         </w:rPr>
@@ -1109,21 +1062,17 @@
         <w:contextualSpacing w:val="0"/>
         <w:jc w:val="both"/>
         <w:rPr>
-          <w:rFonts w:asciiTheme="minorHAnsi" w:hAnsiTheme="minorHAnsi" w:cstheme="minorHAnsi"/>
           <w:sz w:val="21"/>
           <w:szCs w:val="21"/>
         </w:rPr>
       </w:pPr>
       <w:r>
         <w:rPr>
-          <w:rFonts w:asciiTheme="minorHAnsi" w:hAnsiTheme="minorHAnsi" w:cstheme="minorHAnsi"/>
           <w:sz w:val="21"/>
           <w:szCs w:val="21"/>
         </w:rPr>
         <w:t>Each Require Additional input, such as year</w:t>
       </w:r>
-      <w:bookmarkStart w:id="4" w:name="_GoBack"/>
-      <w:bookmarkEnd w:id="4"/>
     </w:p>
     <w:bookmarkEnd w:id="3"/>
     <w:p>
@@ -1134,7 +1083,6 @@
         <w:spacing w:before="40"/>
         <w:jc w:val="both"/>
         <w:rPr>
-          <w:rFonts w:asciiTheme="minorHAnsi" w:hAnsiTheme="minorHAnsi" w:cstheme="minorHAnsi"/>
           <w:sz w:val="21"/>
           <w:szCs w:val="21"/>
           <w:lang w:val="en-CA"/>
@@ -1151,7 +1099,6 @@
         <w:spacing w:before="120" w:after="120"/>
         <w:jc w:val="center"/>
         <w:rPr>
-          <w:rFonts w:asciiTheme="minorHAnsi" w:hAnsiTheme="minorHAnsi" w:cstheme="minorHAnsi"/>
           <w:b/>
           <w:i/>
           <w:smallCaps/>
@@ -1161,7 +1108,6 @@
       </w:pPr>
       <w:r>
         <w:rPr>
-          <w:rFonts w:asciiTheme="minorHAnsi" w:hAnsiTheme="minorHAnsi" w:cstheme="minorHAnsi"/>
           <w:b/>
           <w:i/>
           <w:smallCaps/>
@@ -1172,7 +1118,6 @@
       </w:r>
       <w:r>
         <w:rPr>
-          <w:rFonts w:asciiTheme="minorHAnsi" w:hAnsiTheme="minorHAnsi" w:cstheme="minorHAnsi"/>
           <w:b/>
           <w:i/>
           <w:smallCaps/>
@@ -1183,7 +1128,6 @@
       </w:r>
       <w:r>
         <w:rPr>
-          <w:rFonts w:asciiTheme="minorHAnsi" w:hAnsiTheme="minorHAnsi" w:cstheme="minorHAnsi"/>
           <w:b/>
           <w:i/>
           <w:smallCaps/>
@@ -1194,7 +1138,6 @@
       </w:r>
       <w:r>
         <w:rPr>
-          <w:rFonts w:asciiTheme="minorHAnsi" w:hAnsiTheme="minorHAnsi" w:cstheme="minorHAnsi"/>
           <w:b/>
           <w:i/>
           <w:smallCaps/>
@@ -1205,7 +1148,6 @@
       </w:r>
       <w:r>
         <w:rPr>
-          <w:rFonts w:asciiTheme="minorHAnsi" w:hAnsiTheme="minorHAnsi" w:cstheme="minorHAnsi"/>
           <w:b/>
           <w:i/>
           <w:smallCaps/>
@@ -1222,14 +1164,12 @@
         </w:tabs>
         <w:spacing w:before="80"/>
         <w:rPr>
-          <w:rFonts w:asciiTheme="minorHAnsi" w:hAnsiTheme="minorHAnsi" w:cstheme="minorHAnsi"/>
           <w:sz w:val="21"/>
           <w:szCs w:val="21"/>
         </w:rPr>
       </w:pPr>
       <w:r>
         <w:rPr>
-          <w:rFonts w:asciiTheme="minorHAnsi" w:hAnsiTheme="minorHAnsi" w:cstheme="minorHAnsi"/>
           <w:b/>
           <w:sz w:val="21"/>
           <w:szCs w:val="21"/>
@@ -1238,7 +1178,6 @@
       </w:r>
       <w:r>
         <w:rPr>
-          <w:rFonts w:asciiTheme="minorHAnsi" w:hAnsiTheme="minorHAnsi" w:cstheme="minorHAnsi"/>
           <w:b/>
           <w:sz w:val="21"/>
           <w:szCs w:val="21"/>
@@ -1247,7 +1186,6 @@
       </w:r>
       <w:r>
         <w:rPr>
-          <w:rFonts w:asciiTheme="minorHAnsi" w:hAnsiTheme="minorHAnsi" w:cstheme="minorHAnsi"/>
           <w:b/>
           <w:sz w:val="21"/>
           <w:szCs w:val="21"/>
@@ -1256,7 +1194,6 @@
       </w:r>
       <w:r>
         <w:rPr>
-          <w:rFonts w:asciiTheme="minorHAnsi" w:hAnsiTheme="minorHAnsi" w:cstheme="minorHAnsi"/>
           <w:b/>
           <w:sz w:val="21"/>
           <w:szCs w:val="21"/>
@@ -1265,7 +1202,6 @@
       </w:r>
       <w:r>
         <w:rPr>
-          <w:rFonts w:asciiTheme="minorHAnsi" w:hAnsiTheme="minorHAnsi" w:cstheme="minorHAnsi"/>
           <w:sz w:val="21"/>
           <w:szCs w:val="21"/>
         </w:rPr>
@@ -1273,7 +1209,6 @@
       </w:r>
       <w:r>
         <w:rPr>
-          <w:rFonts w:asciiTheme="minorHAnsi" w:hAnsiTheme="minorHAnsi" w:cstheme="minorHAnsi"/>
           <w:sz w:val="21"/>
           <w:szCs w:val="21"/>
         </w:rPr>
@@ -1281,7 +1216,6 @@
       </w:r>
       <w:r>
         <w:rPr>
-          <w:rFonts w:asciiTheme="minorHAnsi" w:hAnsiTheme="minorHAnsi" w:cstheme="minorHAnsi"/>
           <w:sz w:val="21"/>
           <w:szCs w:val="21"/>
         </w:rPr>
@@ -1289,7 +1223,6 @@
       </w:r>
       <w:r>
         <w:rPr>
-          <w:rFonts w:asciiTheme="minorHAnsi" w:hAnsiTheme="minorHAnsi" w:cstheme="minorHAnsi"/>
           <w:sz w:val="21"/>
           <w:szCs w:val="21"/>
         </w:rPr>
@@ -1297,7 +1230,6 @@
       </w:r>
       <w:r>
         <w:rPr>
-          <w:rFonts w:asciiTheme="minorHAnsi" w:hAnsiTheme="minorHAnsi" w:cstheme="minorHAnsi"/>
           <w:sz w:val="21"/>
           <w:szCs w:val="21"/>
         </w:rPr>
@@ -1305,7 +1237,7 @@
       </w:r>
     </w:p>
     <w:sectPr>
-      <w:headerReference w:type="default" r:id="rId12"/>
+      <w:headerReference w:type="default" r:id="rId9"/>
       <w:pgSz w:w="12240" w:h="15840" w:code="1"/>
       <w:pgMar w:top="720" w:right="720" w:bottom="720" w:left="720" w:header="720" w:footer="720" w:gutter="0"/>
       <w:cols w:space="720"/>
@@ -1314,123 +1246,6 @@
     </w:sectPr>
   </w:body>
 </w:document>
-</file>
-
-<file path=word/comments.xml><?xml version="1.0" encoding="utf-8"?>
-<w:comments xmlns:wpc="http://schemas.microsoft.com/office/word/2010/wordprocessingCanvas" xmlns:cx="http://schemas.microsoft.com/office/drawing/2014/chartex" xmlns:cx1="http://schemas.microsoft.com/office/drawing/2015/9/8/chartex" xmlns:cx2="http://schemas.microsoft.com/office/drawing/2015/10/21/chartex" xmlns:cx3="http://schemas.microsoft.com/office/drawing/2016/5/9/chartex" xmlns:cx4="http://schemas.microsoft.com/office/drawing/2016/5/10/chartex" xmlns:cx5="http://schemas.microsoft.com/office/drawing/2016/5/11/chartex" xmlns:cx6="http://schemas.microsoft.com/office/drawing/2016/5/12/chartex" xmlns:cx7="http://schemas.microsoft.com/office/drawing/2016/5/13/chartex" xmlns:cx8="http://schemas.microsoft.com/office/drawing/2016/5/14/chartex" xmlns:mc="http://schemas.openxmlformats.org/markup-compatibility/2006" xmlns:aink="http://schemas.microsoft.com/office/drawing/2016/ink" xmlns:am3d="http://schemas.microsoft.com/office/drawing/2017/model3d" xmlns:o="urn:schemas-microsoft-com:office:office" xmlns:r="http://schemas.openxmlformats.org/officeDocument/2006/relationships" xmlns:m="http://schemas.openxmlformats.org/officeDocument/2006/math" xmlns:v="urn:schemas-microsoft-com:vml" xmlns:wp14="http://schemas.microsoft.com/office/word/2010/wordprocessingDrawing" xmlns:wp="http://schemas.openxmlformats.org/drawingml/2006/wordprocessingDrawing" xmlns:w10="urn:schemas-microsoft-com:office:word" xmlns:w="http://schemas.openxmlformats.org/wordprocessingml/2006/main" xmlns:w14="http://schemas.microsoft.com/office/word/2010/wordml" xmlns:w15="http://schemas.microsoft.com/office/word/2012/wordml" xmlns:w16cid="http://schemas.microsoft.com/office/word/2016/wordml/cid" xmlns:w16se="http://schemas.microsoft.com/office/word/2015/wordml/symex" xmlns:wpg="http://schemas.microsoft.com/office/word/2010/wordprocessingGroup" xmlns:wpi="http://schemas.microsoft.com/office/word/2010/wordprocessingInk" xmlns:wne="http://schemas.microsoft.com/office/word/2006/wordml" xmlns:wps="http://schemas.microsoft.com/office/word/2010/wordprocessingShape" mc:Ignorable="w14 w15 w16se w16cid wp14">
-  <w:comment w:id="1" w:author="Author" w:initials="A">
-    <w:p>
-      <w:pPr>
-        <w:pStyle w:val="CommentText"/>
-      </w:pPr>
-      <w:r>
-        <w:rPr>
-          <w:rStyle w:val="CommentReference"/>
-        </w:rPr>
-        <w:annotationRef/>
-      </w:r>
-      <w:r>
-        <w:t xml:space="preserve">This </w:t>
-      </w:r>
-      <w:proofErr w:type="gramStart"/>
-      <w:r>
-        <w:t>has to</w:t>
-      </w:r>
-      <w:proofErr w:type="gramEnd"/>
-      <w:r>
-        <w:t xml:space="preserve"> be a lot more powerful as the </w:t>
-      </w:r>
-      <w:proofErr w:type="spellStart"/>
-      <w:r>
-        <w:t>reusme</w:t>
-      </w:r>
-      <w:proofErr w:type="spellEnd"/>
-      <w:r>
-        <w:t xml:space="preserve"> is the </w:t>
-      </w:r>
-      <w:proofErr w:type="spellStart"/>
-      <w:r>
-        <w:t>firs</w:t>
-      </w:r>
-      <w:proofErr w:type="spellEnd"/>
-      <w:r>
-        <w:t xml:space="preserve"> </w:t>
-      </w:r>
-      <w:proofErr w:type="spellStart"/>
-      <w:r>
-        <w:t>tthing</w:t>
-      </w:r>
-      <w:proofErr w:type="spellEnd"/>
-      <w:r>
-        <w:t xml:space="preserve"> that someone will read.</w:t>
-      </w:r>
-    </w:p>
-    <w:p>
-      <w:pPr>
-        <w:pStyle w:val="CommentText"/>
-      </w:pPr>
-    </w:p>
-    <w:p>
-      <w:pPr>
-        <w:pStyle w:val="CommentText"/>
-      </w:pPr>
-      <w:r>
-        <w:t>You must right away emphasize your value. Read mine for reference.</w:t>
-      </w:r>
-    </w:p>
-    <w:p>
-      <w:pPr>
-        <w:pStyle w:val="CommentText"/>
-      </w:pPr>
-    </w:p>
-    <w:p>
-      <w:pPr>
-        <w:pStyle w:val="CommentText"/>
-      </w:pPr>
-      <w:r>
-        <w:t>If I was you, I’d say something like “skilled in deployment and maintenance of android studio applications” or something like that. You might even want to tailor this to the job you’re looking at.</w:t>
-      </w:r>
-    </w:p>
-    <w:p>
-      <w:pPr>
-        <w:pStyle w:val="CommentText"/>
-      </w:pPr>
-    </w:p>
-    <w:p>
-      <w:pPr>
-        <w:pStyle w:val="CommentText"/>
-      </w:pPr>
-      <w:r>
-        <w:t xml:space="preserve">If possible, you want to keep your </w:t>
-      </w:r>
-      <w:proofErr w:type="spellStart"/>
-      <w:r>
-        <w:t>reusme</w:t>
-      </w:r>
-      <w:proofErr w:type="spellEnd"/>
-      <w:r>
-        <w:t xml:space="preserve"> to </w:t>
-      </w:r>
-      <w:proofErr w:type="gramStart"/>
-      <w:r>
-        <w:t>1 page</w:t>
-      </w:r>
-      <w:proofErr w:type="gramEnd"/>
-    </w:p>
-  </w:comment>
-</w:comments>
-</file>
-
-<file path=word/commentsExtended.xml><?xml version="1.0" encoding="utf-8"?>
-<w15:commentsEx xmlns:wpc="http://schemas.microsoft.com/office/word/2010/wordprocessingCanvas" xmlns:cx="http://schemas.microsoft.com/office/drawing/2014/chartex" xmlns:cx1="http://schemas.microsoft.com/office/drawing/2015/9/8/chartex" xmlns:cx2="http://schemas.microsoft.com/office/drawing/2015/10/21/chartex" xmlns:cx3="http://schemas.microsoft.com/office/drawing/2016/5/9/chartex" xmlns:cx4="http://schemas.microsoft.com/office/drawing/2016/5/10/chartex" xmlns:cx5="http://schemas.microsoft.com/office/drawing/2016/5/11/chartex" xmlns:cx6="http://schemas.microsoft.com/office/drawing/2016/5/12/chartex" xmlns:cx7="http://schemas.microsoft.com/office/drawing/2016/5/13/chartex" xmlns:cx8="http://schemas.microsoft.com/office/drawing/2016/5/14/chartex" xmlns:mc="http://schemas.openxmlformats.org/markup-compatibility/2006" xmlns:aink="http://schemas.microsoft.com/office/drawing/2016/ink" xmlns:am3d="http://schemas.microsoft.com/office/drawing/2017/model3d" xmlns:o="urn:schemas-microsoft-com:office:office" xmlns:r="http://schemas.openxmlformats.org/officeDocument/2006/relationships" xmlns:m="http://schemas.openxmlformats.org/officeDocument/2006/math" xmlns:v="urn:schemas-microsoft-com:vml" xmlns:wp14="http://schemas.microsoft.com/office/word/2010/wordprocessingDrawing" xmlns:wp="http://schemas.openxmlformats.org/drawingml/2006/wordprocessingDrawing" xmlns:w10="urn:schemas-microsoft-com:office:word" xmlns:w="http://schemas.openxmlformats.org/wordprocessingml/2006/main" xmlns:w14="http://schemas.microsoft.com/office/word/2010/wordml" xmlns:w15="http://schemas.microsoft.com/office/word/2012/wordml" xmlns:w16cid="http://schemas.microsoft.com/office/word/2016/wordml/cid" xmlns:w16se="http://schemas.microsoft.com/office/word/2015/wordml/symex" xmlns:wpg="http://schemas.microsoft.com/office/word/2010/wordprocessingGroup" xmlns:wpi="http://schemas.microsoft.com/office/word/2010/wordprocessingInk" xmlns:wne="http://schemas.microsoft.com/office/word/2006/wordml" xmlns:wps="http://schemas.microsoft.com/office/word/2010/wordprocessingShape" mc:Ignorable="w14 w15 w16se w16cid wp14">
-  <w15:commentEx w15:paraId="2AB0ABB5" w15:done="0"/>
-</w15:commentsEx>
-</file>
-
-<file path=word/commentsIds.xml><?xml version="1.0" encoding="utf-8"?>
-<w16cid:commentsIds xmlns:wpc="http://schemas.microsoft.com/office/word/2010/wordprocessingCanvas" xmlns:cx="http://schemas.microsoft.com/office/drawing/2014/chartex" xmlns:cx1="http://schemas.microsoft.com/office/drawing/2015/9/8/chartex" xmlns:cx2="http://schemas.microsoft.com/office/drawing/2015/10/21/chartex" xmlns:cx3="http://schemas.microsoft.com/office/drawing/2016/5/9/chartex" xmlns:cx4="http://schemas.microsoft.com/office/drawing/2016/5/10/chartex" xmlns:cx5="http://schemas.microsoft.com/office/drawing/2016/5/11/chartex" xmlns:cx6="http://schemas.microsoft.com/office/drawing/2016/5/12/chartex" xmlns:cx7="http://schemas.microsoft.com/office/drawing/2016/5/13/chartex" xmlns:cx8="http://schemas.microsoft.com/office/drawing/2016/5/14/chartex" xmlns:mc="http://schemas.openxmlformats.org/markup-compatibility/2006" xmlns:aink="http://schemas.microsoft.com/office/drawing/2016/ink" xmlns:am3d="http://schemas.microsoft.com/office/drawing/2017/model3d" xmlns:o="urn:schemas-microsoft-com:office:office" xmlns:r="http://schemas.openxmlformats.org/officeDocument/2006/relationships" xmlns:m="http://schemas.openxmlformats.org/officeDocument/2006/math" xmlns:v="urn:schemas-microsoft-com:vml" xmlns:wp14="http://schemas.microsoft.com/office/word/2010/wordprocessingDrawing" xmlns:wp="http://schemas.openxmlformats.org/drawingml/2006/wordprocessingDrawing" xmlns:w10="urn:schemas-microsoft-com:office:word" xmlns:w="http://schemas.openxmlformats.org/wordprocessingml/2006/main" xmlns:w14="http://schemas.microsoft.com/office/word/2010/wordml" xmlns:w15="http://schemas.microsoft.com/office/word/2012/wordml" xmlns:w16cid="http://schemas.microsoft.com/office/word/2016/wordml/cid" xmlns:w16se="http://schemas.microsoft.com/office/word/2015/wordml/symex" xmlns:wpg="http://schemas.microsoft.com/office/word/2010/wordprocessingGroup" xmlns:wpi="http://schemas.microsoft.com/office/word/2010/wordprocessingInk" xmlns:wne="http://schemas.microsoft.com/office/word/2006/wordml" xmlns:wps="http://schemas.microsoft.com/office/word/2010/wordprocessingShape" mc:Ignorable="w14 w15 w16se w16cid wp14">
-  <w16cid:commentId w16cid:paraId="2AB0ABB5" w16cid:durableId="217AF944"/>
-</w16cid:commentsIds>
 </file>
 
 <file path=word/endnotes.xml><?xml version="1.0" encoding="utf-8"?>
@@ -1701,7 +1516,7 @@
         <v:path o:extrusionok="f" gradientshapeok="t" o:connecttype="rect"/>
         <o:lock v:ext="edit" aspectratio="t"/>
       </v:shapetype>
-      <v:shape id="_x0000_i1048" type="#_x0000_t75" style="width:9.2pt;height:10.9pt" o:bullet="t">
+      <v:shape id="_x0000_i1029" type="#_x0000_t75" style="width:9.15pt;height:10.75pt" o:bullet="t">
         <v:imagedata r:id="rId1" o:title=""/>
       </v:shape>
     </w:pict>
@@ -4655,7 +4470,7 @@
       </w:pPr>
     </w:pPrDefault>
   </w:docDefaults>
-  <w:latentStyles w:defLockedState="0" w:defUIPriority="0" w:defSemiHidden="0" w:defUnhideWhenUsed="0" w:defQFormat="0" w:count="375">
+  <w:latentStyles w:defLockedState="0" w:defUIPriority="0" w:defSemiHidden="0" w:defUnhideWhenUsed="0" w:defQFormat="0" w:count="376">
     <w:lsdException w:name="heading 7" w:semiHidden="1" w:unhideWhenUsed="1"/>
     <w:lsdException w:name="heading 8" w:semiHidden="1" w:unhideWhenUsed="1"/>
     <w:lsdException w:name="heading 9" w:semiHidden="1" w:unhideWhenUsed="1"/>
@@ -5007,6 +4822,7 @@
     <w:lsdException w:name="Smart Hyperlink" w:semiHidden="1" w:uiPriority="99" w:unhideWhenUsed="1"/>
     <w:lsdException w:name="Hashtag" w:semiHidden="1" w:uiPriority="99" w:unhideWhenUsed="1"/>
     <w:lsdException w:name="Unresolved Mention" w:semiHidden="1" w:uiPriority="99" w:unhideWhenUsed="1"/>
+    <w:lsdException w:name="Smart Link" w:semiHidden="1" w:uiPriority="99" w:unhideWhenUsed="1"/>
   </w:latentStyles>
   <w:style w:type="paragraph" w:default="1" w:styleId="Normal">
     <w:name w:val="Normal"/>
@@ -5806,7 +5622,7 @@
 </file>
 
 <file path=customXml/itemProps1.xml><?xml version="1.0" encoding="utf-8"?>
-<ds:datastoreItem xmlns:ds="http://schemas.openxmlformats.org/officeDocument/2006/customXml" ds:itemID="{4500FB15-B0F6-48B9-AD93-B18FD083E424}">
+<ds:datastoreItem xmlns:ds="http://schemas.openxmlformats.org/officeDocument/2006/customXml" ds:itemID="{3B6D9FED-AC86-469E-88F6-CF204281212F}">
   <ds:schemaRefs>
     <ds:schemaRef ds:uri="http://schemas.openxmlformats.org/officeDocument/2006/bibliography"/>
   </ds:schemaRefs>

</xml_diff>